<commit_message>
DL Repository first file
</commit_message>
<xml_diff>
--- a/Project Links.docx
+++ b/Project Links.docx
@@ -368,6 +368,15 @@
         </w:rPr>
         <w:t>Chest Xray</w:t>
       </w:r>
+      <w:r>
+        <w:rPr>
+          <w:rFonts w:ascii="Helvetica Neue" w:eastAsia="Times New Roman" w:hAnsi="Helvetica Neue" w:cs="Times New Roman"/>
+          <w:color w:val="333333"/>
+          <w:sz w:val="20"/>
+          <w:szCs w:val="20"/>
+        </w:rPr>
+        <w:t xml:space="preserve"> with CNN</w:t>
+      </w:r>
     </w:p>
     <w:p>
       <w:pPr>
@@ -441,6 +450,15 @@
         </w:rPr>
         <w:t xml:space="preserve"> using CNN)</w:t>
       </w:r>
+      <w:r>
+        <w:rPr>
+          <w:rFonts w:ascii="Helvetica Neue" w:eastAsia="Times New Roman" w:hAnsi="Helvetica Neue" w:cs="Times New Roman"/>
+          <w:color w:val="333333"/>
+          <w:sz w:val="20"/>
+          <w:szCs w:val="20"/>
+        </w:rPr>
+        <w:t xml:space="preserve"> (Good One)</w:t>
+      </w:r>
     </w:p>
     <w:p>
       <w:pPr>
@@ -521,8 +539,8 @@
       <w:pPr>
         <w:spacing w:before="100" w:beforeAutospacing="1" w:after="100" w:afterAutospacing="1" w:line="300" w:lineRule="atLeast"/>
         <w:rPr>
-          <w:rFonts w:ascii="Helvetica Neue" w:eastAsia="Times New Roman" w:hAnsi="Helvetica Neue" w:cs="Times New Roman"/>
-          <w:color w:val="333333"/>
+          <w:rStyle w:val="Hyperlink"/>
+          <w:rFonts w:ascii="Helvetica Neue" w:eastAsia="Times New Roman" w:hAnsi="Helvetica Neue" w:cs="Times New Roman"/>
           <w:sz w:val="20"/>
           <w:szCs w:val="20"/>
         </w:rPr>
@@ -549,48 +567,6 @@
           <w:szCs w:val="20"/>
         </w:rPr>
       </w:pPr>
-    </w:p>
-    <w:p>
-      <w:pPr>
-        <w:spacing w:before="100" w:beforeAutospacing="1" w:after="100" w:afterAutospacing="1" w:line="300" w:lineRule="atLeast"/>
-        <w:rPr>
-          <w:rFonts w:ascii="Helvetica Neue" w:eastAsia="Times New Roman" w:hAnsi="Helvetica Neue" w:cs="Times New Roman"/>
-          <w:color w:val="333333"/>
-          <w:sz w:val="20"/>
-          <w:szCs w:val="20"/>
-        </w:rPr>
-      </w:pPr>
-    </w:p>
-    <w:p>
-      <w:pPr>
-        <w:spacing w:before="100" w:beforeAutospacing="1" w:after="100" w:afterAutospacing="1" w:line="300" w:lineRule="atLeast"/>
-        <w:rPr>
-          <w:rFonts w:ascii="Helvetica Neue" w:eastAsia="Times New Roman" w:hAnsi="Helvetica Neue" w:cs="Times New Roman"/>
-          <w:color w:val="333333"/>
-          <w:sz w:val="20"/>
-          <w:szCs w:val="20"/>
-        </w:rPr>
-      </w:pPr>
-      <w:r>
-        <w:rPr>
-          <w:rFonts w:ascii="Helvetica Neue" w:eastAsia="Times New Roman" w:hAnsi="Helvetica Neue" w:cs="Times New Roman"/>
-          <w:color w:val="333333"/>
-          <w:sz w:val="20"/>
-          <w:szCs w:val="20"/>
-        </w:rPr>
-        <w:t>Sleep Data</w:t>
-      </w:r>
-    </w:p>
-    <w:p>
-      <w:pPr>
-        <w:spacing w:before="100" w:beforeAutospacing="1" w:after="100" w:afterAutospacing="1" w:line="300" w:lineRule="atLeast"/>
-        <w:rPr>
-          <w:rFonts w:ascii="Helvetica Neue" w:eastAsia="Times New Roman" w:hAnsi="Helvetica Neue" w:cs="Times New Roman"/>
-          <w:color w:val="333333"/>
-          <w:sz w:val="20"/>
-          <w:szCs w:val="20"/>
-        </w:rPr>
-      </w:pPr>
       <w:hyperlink r:id="rId20" w:history="1">
         <w:r>
           <w:rPr>
@@ -599,28 +575,17 @@
             <w:sz w:val="20"/>
             <w:szCs w:val="20"/>
           </w:rPr>
-          <w:t>https://github.com/tmwlcx/CSE6250-Final-Project</w:t>
-        </w:r>
-      </w:hyperlink>
-    </w:p>
-    <w:p>
-      <w:pPr>
-        <w:spacing w:before="100" w:beforeAutospacing="1" w:after="100" w:afterAutospacing="1" w:line="300" w:lineRule="atLeast"/>
-        <w:rPr>
-          <w:rFonts w:ascii="Helvetica Neue" w:eastAsia="Times New Roman" w:hAnsi="Helvetica Neue" w:cs="Times New Roman"/>
-          <w:color w:val="333333"/>
-          <w:sz w:val="20"/>
-          <w:szCs w:val="20"/>
-        </w:rPr>
-      </w:pPr>
-      <w:r>
-        <w:rPr>
-          <w:rFonts w:ascii="Helvetica Neue" w:eastAsia="Times New Roman" w:hAnsi="Helvetica Neue" w:cs="Times New Roman"/>
-          <w:color w:val="333333"/>
-          <w:sz w:val="20"/>
-          <w:szCs w:val="20"/>
-        </w:rPr>
-        <w:t>NLP</w:t>
+          <w:t>https://github.com/jeremykohn/rid-covid</w:t>
+        </w:r>
+      </w:hyperlink>
+      <w:r>
+        <w:rPr>
+          <w:rFonts w:ascii="Helvetica Neue" w:eastAsia="Times New Roman" w:hAnsi="Helvetica Neue" w:cs="Times New Roman"/>
+          <w:color w:val="333333"/>
+          <w:sz w:val="20"/>
+          <w:szCs w:val="20"/>
+        </w:rPr>
+        <w:t xml:space="preserve"> </w:t>
       </w:r>
     </w:p>
     <w:p>
@@ -641,62 +606,46 @@
             <w:sz w:val="20"/>
             <w:szCs w:val="20"/>
           </w:rPr>
-          <w:t>https://github.com/Mooseburger1/CSE6250</w:t>
-        </w:r>
-      </w:hyperlink>
-    </w:p>
-    <w:p>
-      <w:pPr>
-        <w:spacing w:before="100" w:beforeAutospacing="1" w:after="100" w:afterAutospacing="1" w:line="300" w:lineRule="atLeast"/>
-        <w:rPr>
-          <w:rFonts w:ascii="Helvetica Neue" w:eastAsia="Times New Roman" w:hAnsi="Helvetica Neue" w:cs="Times New Roman"/>
-          <w:color w:val="333333"/>
-          <w:sz w:val="20"/>
-          <w:szCs w:val="20"/>
-        </w:rPr>
-      </w:pPr>
-    </w:p>
-    <w:p>
-      <w:pPr>
-        <w:spacing w:before="100" w:beforeAutospacing="1" w:after="100" w:afterAutospacing="1" w:line="300" w:lineRule="atLeast"/>
-        <w:rPr>
-          <w:rFonts w:ascii="Helvetica Neue" w:eastAsia="Times New Roman" w:hAnsi="Helvetica Neue" w:cs="Times New Roman"/>
-          <w:color w:val="333333"/>
-          <w:sz w:val="20"/>
-          <w:szCs w:val="20"/>
-        </w:rPr>
-      </w:pPr>
-    </w:p>
-    <w:p>
-      <w:pPr>
-        <w:spacing w:before="100" w:beforeAutospacing="1" w:after="100" w:afterAutospacing="1" w:line="300" w:lineRule="atLeast"/>
-        <w:rPr>
-          <w:rFonts w:ascii="Helvetica Neue" w:eastAsia="Times New Roman" w:hAnsi="Helvetica Neue" w:cs="Times New Roman"/>
-          <w:color w:val="333333"/>
-          <w:sz w:val="20"/>
-          <w:szCs w:val="20"/>
-        </w:rPr>
-      </w:pPr>
-    </w:p>
-    <w:p>
-      <w:pPr>
-        <w:spacing w:before="100" w:beforeAutospacing="1" w:after="100" w:afterAutospacing="1" w:line="300" w:lineRule="atLeast"/>
-        <w:rPr>
-          <w:rFonts w:ascii="Helvetica Neue" w:eastAsia="Times New Roman" w:hAnsi="Helvetica Neue" w:cs="Times New Roman"/>
-          <w:color w:val="333333"/>
-          <w:sz w:val="20"/>
-          <w:szCs w:val="20"/>
-        </w:rPr>
-      </w:pPr>
-      <w:r>
-        <w:rPr>
-          <w:rFonts w:ascii="Helvetica Neue" w:eastAsia="Times New Roman" w:hAnsi="Helvetica Neue" w:cs="Times New Roman"/>
-          <w:color w:val="333333"/>
-          <w:sz w:val="20"/>
-          <w:szCs w:val="20"/>
-        </w:rPr>
-        <w:lastRenderedPageBreak/>
+          <w:t>https://arxiv.org/abs/2003.09871</w:t>
+        </w:r>
+      </w:hyperlink>
+      <w:r>
+        <w:rPr>
+          <w:rFonts w:ascii="Helvetica Neue" w:eastAsia="Times New Roman" w:hAnsi="Helvetica Neue" w:cs="Times New Roman"/>
+          <w:color w:val="333333"/>
+          <w:sz w:val="20"/>
+          <w:szCs w:val="20"/>
+        </w:rPr>
+        <w:t xml:space="preserve"> (Good Paper)</w:t>
+      </w:r>
+    </w:p>
+    <w:p>
+      <w:pPr>
+        <w:spacing w:before="100" w:beforeAutospacing="1" w:after="100" w:afterAutospacing="1" w:line="300" w:lineRule="atLeast"/>
+        <w:rPr>
+          <w:rFonts w:ascii="Helvetica Neue" w:eastAsia="Times New Roman" w:hAnsi="Helvetica Neue" w:cs="Times New Roman"/>
+          <w:color w:val="333333"/>
+          <w:sz w:val="20"/>
+          <w:szCs w:val="20"/>
+        </w:rPr>
+      </w:pPr>
+      <w:r>
+        <w:rPr>
+          <w:rFonts w:ascii="Helvetica Neue" w:eastAsia="Times New Roman" w:hAnsi="Helvetica Neue" w:cs="Times New Roman"/>
+          <w:color w:val="333333"/>
+          <w:sz w:val="20"/>
+          <w:szCs w:val="20"/>
+        </w:rPr>
         <w:t>Project Documents</w:t>
+      </w:r>
+      <w:r>
+        <w:rPr>
+          <w:rFonts w:ascii="Helvetica Neue" w:eastAsia="Times New Roman" w:hAnsi="Helvetica Neue" w:cs="Times New Roman"/>
+          <w:color w:val="333333"/>
+          <w:sz w:val="20"/>
+          <w:szCs w:val="20"/>
+        </w:rPr>
+        <w:t xml:space="preserve"> submission Links</w:t>
       </w:r>
     </w:p>
     <w:p>

</xml_diff>